<commit_message>
Update 10119064-TTCN-BC-101195-Đỗ Thành Tôn.docx
</commit_message>
<xml_diff>
--- a/10119064-TTCN-BC-101195-Đỗ Thành Tôn.docx
+++ b/10119064-TTCN-BC-101195-Đỗ Thành Tôn.docx
@@ -20781,6 +20781,86 @@
     </w:p>
     <w:p>
       <w:pPr>
+        <w:pStyle w:val="ListParagraph"/>
+        <w:keepNext/>
+        <w:keepLines/>
+        <w:numPr>
+          <w:ilvl w:val="0"/>
+          <w:numId w:val="3"/>
+        </w:numPr>
+        <w:pBdr>
+          <w:top w:val="nil"/>
+          <w:left w:val="nil"/>
+          <w:bottom w:val="nil"/>
+          <w:right w:val="nil"/>
+          <w:between w:val="nil"/>
+        </w:pBdr>
+        <w:spacing w:before="200"/>
+        <w:contextualSpacing w:val="0"/>
+        <w:rPr>
+          <w:b/>
+          <w:vanish/>
+          <w:szCs w:val="26"/>
+          <w:shd w:val="clear" w:color="auto" w:fill="auto"/>
+        </w:rPr>
+      </w:pPr>
+      <w:bookmarkStart w:id="13" w:name="_heading=h.26in1rg" w:colFirst="0" w:colLast="0"/>
+      <w:bookmarkEnd w:id="13"/>
+    </w:p>
+    <w:p>
+      <w:pPr>
+        <w:pStyle w:val="ListParagraph"/>
+        <w:keepNext/>
+        <w:keepLines/>
+        <w:numPr>
+          <w:ilvl w:val="0"/>
+          <w:numId w:val="3"/>
+        </w:numPr>
+        <w:pBdr>
+          <w:top w:val="nil"/>
+          <w:left w:val="nil"/>
+          <w:bottom w:val="nil"/>
+          <w:right w:val="nil"/>
+          <w:between w:val="nil"/>
+        </w:pBdr>
+        <w:spacing w:before="200"/>
+        <w:contextualSpacing w:val="0"/>
+        <w:rPr>
+          <w:b/>
+          <w:vanish/>
+          <w:szCs w:val="26"/>
+          <w:shd w:val="clear" w:color="auto" w:fill="auto"/>
+        </w:rPr>
+      </w:pPr>
+    </w:p>
+    <w:p>
+      <w:pPr>
+        <w:pStyle w:val="ListParagraph"/>
+        <w:keepNext/>
+        <w:keepLines/>
+        <w:numPr>
+          <w:ilvl w:val="0"/>
+          <w:numId w:val="3"/>
+        </w:numPr>
+        <w:pBdr>
+          <w:top w:val="nil"/>
+          <w:left w:val="nil"/>
+          <w:bottom w:val="nil"/>
+          <w:right w:val="nil"/>
+          <w:between w:val="nil"/>
+        </w:pBdr>
+        <w:spacing w:before="200"/>
+        <w:contextualSpacing w:val="0"/>
+        <w:rPr>
+          <w:b/>
+          <w:vanish/>
+          <w:szCs w:val="26"/>
+          <w:shd w:val="clear" w:color="auto" w:fill="auto"/>
+        </w:rPr>
+      </w:pPr>
+    </w:p>
+    <w:p>
+      <w:pPr>
         <w:keepNext/>
         <w:keepLines/>
         <w:numPr>
@@ -20799,8 +20879,6 @@
           <w:szCs w:val="26"/>
         </w:rPr>
       </w:pPr>
-      <w:bookmarkStart w:id="13" w:name="_heading=h.26in1rg" w:colFirst="0" w:colLast="0"/>
-      <w:bookmarkEnd w:id="13"/>
       <w:r>
         <w:rPr>
           <w:b/>
@@ -25374,28 +25452,28 @@
 </file>
 
 <file path=customXml/item1.xml><?xml version="1.0" encoding="utf-8"?>
-<b:Sources xmlns:b="http://schemas.openxmlformats.org/officeDocument/2006/bibliography" xmlns="http://schemas.openxmlformats.org/officeDocument/2006/bibliography" SelectedStyle="\APASixthEditionOfficeOnline.xsl" StyleName="APA" Version="6"/>
-</file>
-
-<file path=customXml/item2.xml><?xml version="1.0" encoding="utf-8"?>
 <go:gDocsCustomXmlDataStorage xmlns:go="http://customooxmlschemas.google.com/" xmlns:r="http://schemas.openxmlformats.org/officeDocument/2006/relationships">
   <go:docsCustomData xmlns:go="http://customooxmlschemas.google.com/" roundtripDataSignature="AMtx7mg2MOzK2/fOj1gXURcTAviHmscVVw==">AMUW2mWmNJuZMDKsT67hs7uuYSyMqo29BnubNLXiYWTqi3tAOsX8s0j/eCNlA1CLqXgW3dSg41EODyCljWOjKGsRQXju8Ik4k8DCQ8c3wQ768hd29/ncs1IeGQKt47NmYKlkEDUUNCJPpWOdse7iH40v/YvG1OLrnZ6jJb4eB49ARVgGtSquoPbgXymqPuIuOaeluDxodl0nQymPegYzi6/SJERPMcM9ZcKk1O/76ZHbyuSoC1r+Gsbty19oCqLERoLwE/IRrXasPw19/pMBSCMfeyakafO/CJ6HVOKdnXNYM8lxCdd/Amh6OOrSHK4DEMezPHOzlYRCO/jRJ6mtpq0Ezxe0R6dNSSINvEw0mCnIK9MJoX04plecGjp+JPweV9V0Gl5wkFuhu2Ekj+zgJ/IW1+RDSRlP3Q==</go:docsCustomData>
 </go:gDocsCustomXmlDataStorage>
 </file>
 
-<file path=customXml/itemProps1.xml><?xml version="1.0" encoding="utf-8"?>
-<ds:datastoreItem xmlns:ds="http://schemas.openxmlformats.org/officeDocument/2006/customXml" ds:itemID="{B0DDAECD-A6EE-4204-B255-EAE91F6BC336}">
-  <ds:schemaRefs>
-    <ds:schemaRef ds:uri="http://schemas.openxmlformats.org/officeDocument/2006/bibliography"/>
-  </ds:schemaRefs>
-</ds:datastoreItem>
+<file path=customXml/item2.xml><?xml version="1.0" encoding="utf-8"?>
+<b:Sources xmlns:b="http://schemas.openxmlformats.org/officeDocument/2006/bibliography" xmlns="http://schemas.openxmlformats.org/officeDocument/2006/bibliography" SelectedStyle="\APASixthEditionOfficeOnline.xsl" StyleName="APA" Version="6"/>
 </file>
 
-<file path=customXml/itemProps2.xml><?xml version="1.0" encoding="utf-8"?>
+<file path=customXml/itemProps1.xml><?xml version="1.0" encoding="utf-8"?>
 <ds:datastoreItem xmlns:ds="http://schemas.openxmlformats.org/officeDocument/2006/customXml" ds:itemID="{11111111-1234-1234-1234-123412341234}">
   <ds:schemaRefs>
     <ds:schemaRef ds:uri="http://customooxmlschemas.google.com/"/>
     <ds:schemaRef ds:uri="http://schemas.openxmlformats.org/officeDocument/2006/relationships"/>
   </ds:schemaRefs>
 </ds:datastoreItem>
+</file>
+
+<file path=customXml/itemProps2.xml><?xml version="1.0" encoding="utf-8"?>
+<ds:datastoreItem xmlns:ds="http://schemas.openxmlformats.org/officeDocument/2006/customXml" ds:itemID="{B0DDAECD-A6EE-4204-B255-EAE91F6BC336}">
+  <ds:schemaRefs>
+    <ds:schemaRef ds:uri="http://schemas.openxmlformats.org/officeDocument/2006/bibliography"/>
+  </ds:schemaRefs>
+</ds:datastoreItem>
 </file>
</xml_diff>